<commit_message>
Version: alpha v1.1.1 - added boolean operations and negating numericals
</commit_message>
<xml_diff>
--- a/Grammar.docx
+++ b/Grammar.docx
@@ -527,541 +527,572 @@
         </w:rPr>
         <w:t>}</w:t>
       </w:r>
-    </w:p>
-    <w:p>
-      <w:pPr>
-        <w:spacing w:after="0"/>
-        <w:rPr>
-          <w:b/>
-        </w:rPr>
-      </w:pPr>
-      <w:r>
-        <w:t>&lt;attribute&gt; -&gt; &lt;Identifier&gt;</w:t>
-      </w:r>
-      <w:r>
-        <w:rPr>
-          <w:b/>
-        </w:rPr>
-        <w:t>:</w:t>
-      </w:r>
-      <w:r>
-        <w:t>&lt;expression&gt;</w:t>
-      </w:r>
-      <w:r>
-        <w:rPr>
-          <w:b/>
-        </w:rPr>
-        <w:t>;</w:t>
-      </w:r>
-    </w:p>
-    <w:p>
-      <w:pPr>
-        <w:spacing w:after="0"/>
-      </w:pPr>
-      <w:r>
-        <w:t>&lt;expression&gt; -&gt; &lt;literal&gt; |</w:t>
-      </w:r>
-      <w:r>
-        <w:t xml:space="preserve"> </w:t>
-      </w:r>
-      <w:proofErr w:type="gramStart"/>
-      <w:r>
-        <w:rPr>
-          <w:b/>
-        </w:rPr>
-        <w:t>PLAYER.</w:t>
-      </w:r>
-      <w:r>
-        <w:t>&lt;</w:t>
-      </w:r>
-      <w:proofErr w:type="gramEnd"/>
-      <w:r>
-        <w:t>Identifier&gt;</w:t>
-      </w:r>
-      <w:r>
-        <w:t xml:space="preserve"> </w:t>
-      </w:r>
-      <w:r>
-        <w:t>|</w:t>
-      </w:r>
-      <w:r>
-        <w:t>&lt;</w:t>
-      </w:r>
-      <w:r>
-        <w:t>Identifier</w:t>
-      </w:r>
-      <w:r>
-        <w:t xml:space="preserve">&gt; | </w:t>
-      </w:r>
-      <w:r>
-        <w:rPr>
-          <w:b/>
-        </w:rPr>
-        <w:t>(</w:t>
-      </w:r>
-      <w:r>
-        <w:t>&lt;expression&gt;</w:t>
-      </w:r>
-      <w:r>
-        <w:rPr>
-          <w:b/>
-        </w:rPr>
-        <w:t>)</w:t>
-      </w:r>
-      <w:r>
-        <w:t xml:space="preserve"> | </w:t>
-      </w:r>
-      <w:r>
-        <w:rPr>
-          <w:b/>
-        </w:rPr>
-        <w:t>!</w:t>
-      </w:r>
-      <w:r>
-        <w:t xml:space="preserve">&lt;expression&gt; | </w:t>
-      </w:r>
-    </w:p>
-    <w:p>
-      <w:pPr>
-        <w:spacing w:after="0"/>
-        <w:ind w:firstLine="720"/>
-      </w:pPr>
-      <w:r>
-        <w:t>&lt;expression&gt;&lt;</w:t>
-      </w:r>
-      <w:proofErr w:type="spellStart"/>
-      <w:r>
-        <w:t>MultOp</w:t>
-      </w:r>
-      <w:proofErr w:type="spellEnd"/>
-      <w:r>
-        <w:t>&gt;&lt;expression&gt; |</w:t>
-      </w:r>
-      <w:r>
-        <w:t>&lt;expression&gt;&lt;</w:t>
-      </w:r>
-      <w:proofErr w:type="spellStart"/>
-      <w:r>
-        <w:t>Add</w:t>
-      </w:r>
-      <w:r>
-        <w:t>Op</w:t>
-      </w:r>
-      <w:proofErr w:type="spellEnd"/>
-      <w:r>
-        <w:t>&gt;&lt;expression&gt; |</w:t>
-      </w:r>
-    </w:p>
-    <w:p>
-      <w:pPr>
-        <w:spacing w:after="0"/>
-        <w:ind w:firstLine="720"/>
-      </w:pPr>
-      <w:r>
-        <w:t>&lt;expression&gt;&lt;</w:t>
-      </w:r>
-      <w:proofErr w:type="spellStart"/>
-      <w:r>
-        <w:t>Compare</w:t>
-      </w:r>
-      <w:r>
-        <w:t>Op</w:t>
-      </w:r>
-      <w:proofErr w:type="spellEnd"/>
-      <w:r>
-        <w:t>&gt;&lt;expression&gt; |&lt;expression&gt;&lt;</w:t>
-      </w:r>
-      <w:proofErr w:type="spellStart"/>
-      <w:r>
-        <w:t>Bool</w:t>
-      </w:r>
-      <w:r>
-        <w:t>Op</w:t>
-      </w:r>
-      <w:proofErr w:type="spellEnd"/>
-      <w:r>
-        <w:t xml:space="preserve">&gt;&lt;expression&gt; </w:t>
-      </w:r>
-    </w:p>
-    <w:p>
-      <w:pPr>
-        <w:spacing w:after="0"/>
-      </w:pPr>
-      <w:r>
-        <w:t>&lt;code&gt; -&gt; &lt;</w:t>
-      </w:r>
-      <w:proofErr w:type="spellStart"/>
-      <w:r>
-        <w:t>variableDeclaration</w:t>
-      </w:r>
-      <w:proofErr w:type="spellEnd"/>
-      <w:r>
-        <w:t>&gt; | &lt;assignment&gt;</w:t>
-      </w:r>
-    </w:p>
-    <w:p>
-      <w:pPr>
-        <w:spacing w:after="0"/>
-      </w:pPr>
-      <w:r>
-        <w:t>&lt;</w:t>
-      </w:r>
-      <w:proofErr w:type="spellStart"/>
-      <w:r>
-        <w:t>variableDeclaration</w:t>
-      </w:r>
-      <w:proofErr w:type="spellEnd"/>
-      <w:r>
-        <w:t xml:space="preserve">&gt; -&gt; </w:t>
-      </w:r>
-      <w:r>
-        <w:rPr>
-          <w:b/>
-        </w:rPr>
-        <w:t>var</w:t>
-      </w:r>
-      <w:r>
-        <w:t xml:space="preserve"> &lt;assignment&gt;</w:t>
-      </w:r>
-    </w:p>
-    <w:p>
-      <w:pPr>
-        <w:spacing w:after="0"/>
-        <w:rPr>
-          <w:b/>
-        </w:rPr>
-      </w:pPr>
-      <w:r>
-        <w:t xml:space="preserve">&lt;assignment&gt; -&gt; &lt;Identifier&gt; </w:t>
-      </w:r>
-      <w:r>
-        <w:rPr>
-          <w:b/>
-        </w:rPr>
-        <w:t>=</w:t>
-      </w:r>
-      <w:r>
-        <w:t xml:space="preserve"> &lt;expression</w:t>
-      </w:r>
-      <w:proofErr w:type="gramStart"/>
-      <w:r>
-        <w:t xml:space="preserve">&gt; </w:t>
-      </w:r>
-      <w:r>
-        <w:rPr>
-          <w:b/>
-        </w:rPr>
-        <w:t>;</w:t>
-      </w:r>
-      <w:proofErr w:type="gramEnd"/>
-    </w:p>
-    <w:p>
-      <w:pPr>
-        <w:spacing w:after="0"/>
-      </w:pPr>
-      <w:r>
-        <w:t>&lt;story&gt; -&gt; &lt;start&gt;&lt;scene&gt;*&lt;end&gt;</w:t>
-      </w:r>
-    </w:p>
-    <w:p>
-      <w:pPr>
-        <w:spacing w:after="0"/>
-        <w:rPr>
-          <w:b/>
-        </w:rPr>
-      </w:pPr>
-      <w:r>
-        <w:t xml:space="preserve">&lt;start&gt; -&gt; </w:t>
-      </w:r>
-      <w:r>
-        <w:rPr>
-          <w:b/>
-        </w:rPr>
-        <w:t>SCENE START {</w:t>
-      </w:r>
-      <w:r>
-        <w:t>&lt;write&gt;{&lt;choices&gt;|&lt;</w:t>
-      </w:r>
-      <w:proofErr w:type="spellStart"/>
-      <w:r>
-        <w:t>goTo</w:t>
-      </w:r>
-      <w:proofErr w:type="spellEnd"/>
-      <w:r>
-        <w:t>&gt;}</w:t>
-      </w:r>
-      <w:r>
-        <w:rPr>
-          <w:b/>
-        </w:rPr>
-        <w:t>}</w:t>
-      </w:r>
-    </w:p>
-    <w:p>
-      <w:pPr>
-        <w:spacing w:after="0"/>
-        <w:rPr>
-          <w:b/>
-        </w:rPr>
-      </w:pPr>
-      <w:r>
-        <w:t xml:space="preserve">&lt;end&gt; -&gt; </w:t>
-      </w:r>
-      <w:r>
-        <w:rPr>
-          <w:b/>
-        </w:rPr>
-        <w:t>SCENE END {</w:t>
-      </w:r>
-      <w:r>
-        <w:t>&lt;write&gt;</w:t>
-      </w:r>
-      <w:r>
-        <w:rPr>
-          <w:b/>
-        </w:rPr>
-        <w:t>}</w:t>
-      </w:r>
-    </w:p>
-    <w:p>
-      <w:pPr>
-        <w:spacing w:after="0"/>
-        <w:rPr>
-          <w:b/>
-        </w:rPr>
-      </w:pPr>
-      <w:r>
-        <w:t xml:space="preserve">&lt;scene&gt; -&gt; </w:t>
-      </w:r>
-      <w:r>
-        <w:rPr>
-          <w:b/>
-        </w:rPr>
-        <w:t>SCENE</w:t>
-      </w:r>
-      <w:r>
-        <w:t xml:space="preserve"> &lt;Identifier&gt; </w:t>
-      </w:r>
-      <w:r>
-        <w:rPr>
-          <w:b/>
-        </w:rPr>
-        <w:t>{</w:t>
-      </w:r>
-      <w:r>
-        <w:t>&lt;write&gt;{&lt;choices&gt;|&lt;</w:t>
-      </w:r>
-      <w:proofErr w:type="spellStart"/>
-      <w:r>
-        <w:t>go</w:t>
-      </w:r>
-      <w:r>
-        <w:t>T</w:t>
-      </w:r>
-      <w:r>
-        <w:t>o</w:t>
-      </w:r>
-      <w:proofErr w:type="spellEnd"/>
-      <w:r>
-        <w:t>&gt;}</w:t>
-      </w:r>
-      <w:r>
-        <w:rPr>
-          <w:b/>
-        </w:rPr>
-        <w:t>}</w:t>
-      </w:r>
-    </w:p>
-    <w:p>
-      <w:pPr>
-        <w:spacing w:after="0"/>
-        <w:rPr>
-          <w:b/>
-        </w:rPr>
-      </w:pPr>
-      <w:r>
-        <w:t xml:space="preserve">&lt;write&gt; -&gt; </w:t>
-      </w:r>
-      <w:proofErr w:type="gramStart"/>
-      <w:r>
-        <w:rPr>
-          <w:b/>
-        </w:rPr>
-        <w:t>write</w:t>
-      </w:r>
-      <w:r>
-        <w:t xml:space="preserve"> </w:t>
-      </w:r>
-      <w:r>
-        <w:rPr>
-          <w:b/>
-        </w:rPr>
-        <w:t>:</w:t>
-      </w:r>
-      <w:proofErr w:type="gramEnd"/>
-      <w:r>
-        <w:t xml:space="preserve"> &lt;expression&gt; </w:t>
-      </w:r>
-      <w:r>
-        <w:rPr>
-          <w:b/>
-        </w:rPr>
-        <w:t>;</w:t>
-      </w:r>
-    </w:p>
-    <w:p>
-      <w:pPr>
-        <w:spacing w:after="0"/>
-      </w:pPr>
-      <w:r>
-        <w:t xml:space="preserve">&lt;choices&gt; -&gt; </w:t>
-      </w:r>
-      <w:r>
-        <w:rPr>
-          <w:b/>
-        </w:rPr>
-        <w:t>choices{</w:t>
-      </w:r>
-      <w:r>
-        <w:t>&lt;choice&gt;+</w:t>
-      </w:r>
-      <w:r>
-        <w:rPr>
-          <w:b/>
-        </w:rPr>
-        <w:t>}</w:t>
-      </w:r>
-    </w:p>
-    <w:p>
-      <w:pPr>
-        <w:spacing w:after="0"/>
-        <w:rPr>
-          <w:b/>
-        </w:rPr>
-      </w:pPr>
-      <w:r>
-        <w:t>&lt;choice&gt; -&gt; &lt;</w:t>
-      </w:r>
-      <w:r>
-        <w:t>Identifier</w:t>
-      </w:r>
-      <w:r>
-        <w:t>&gt;</w:t>
-      </w:r>
-      <w:r>
-        <w:rPr>
-          <w:b/>
-        </w:rPr>
-        <w:t>{</w:t>
-      </w:r>
-      <w:r>
-        <w:t>&lt;</w:t>
-      </w:r>
-      <w:proofErr w:type="spellStart"/>
-      <w:r>
-        <w:t>choiceText</w:t>
-      </w:r>
-      <w:proofErr w:type="spellEnd"/>
-      <w:r>
-        <w:t>&gt; &lt;</w:t>
-      </w:r>
-      <w:proofErr w:type="spellStart"/>
-      <w:r>
-        <w:t>goTo</w:t>
-      </w:r>
-      <w:proofErr w:type="spellEnd"/>
-      <w:r>
-        <w:t>&gt;</w:t>
-      </w:r>
-      <w:r>
-        <w:rPr>
-          <w:b/>
-        </w:rPr>
-        <w:t>}</w:t>
-      </w:r>
-    </w:p>
-    <w:p>
-      <w:pPr>
-        <w:spacing w:after="0"/>
-        <w:rPr>
-          <w:b/>
-        </w:rPr>
-      </w:pPr>
-      <w:r>
-        <w:t>&lt;</w:t>
-      </w:r>
-      <w:proofErr w:type="spellStart"/>
-      <w:r>
-        <w:t>choiceText</w:t>
-      </w:r>
-      <w:proofErr w:type="spellEnd"/>
-      <w:r>
-        <w:t xml:space="preserve">&gt; -&gt; </w:t>
-      </w:r>
-      <w:proofErr w:type="gramStart"/>
-      <w:r>
-        <w:rPr>
-          <w:b/>
-        </w:rPr>
-        <w:t>text :</w:t>
-      </w:r>
-      <w:proofErr w:type="gramEnd"/>
-      <w:r>
-        <w:rPr>
-          <w:b/>
-        </w:rPr>
-        <w:t xml:space="preserve"> </w:t>
-      </w:r>
-      <w:r>
-        <w:t>&lt;expression&gt;</w:t>
-      </w:r>
-      <w:r>
-        <w:rPr>
-          <w:b/>
-        </w:rPr>
-        <w:t xml:space="preserve"> ;</w:t>
-      </w:r>
-    </w:p>
-    <w:p>
-      <w:pPr>
-        <w:spacing w:after="0"/>
-      </w:pPr>
-      <w:r>
-        <w:t>&lt;</w:t>
-      </w:r>
-      <w:proofErr w:type="spellStart"/>
-      <w:r>
-        <w:t>goTo</w:t>
-      </w:r>
-      <w:proofErr w:type="spellEnd"/>
-      <w:r>
-        <w:t xml:space="preserve">&gt; -&gt; </w:t>
-      </w:r>
-      <w:proofErr w:type="spellStart"/>
-      <w:r>
-        <w:rPr>
-          <w:b/>
-        </w:rPr>
-        <w:t>goto</w:t>
-      </w:r>
-      <w:proofErr w:type="spellEnd"/>
-      <w:r>
-        <w:rPr>
-          <w:b/>
-        </w:rPr>
-        <w:t xml:space="preserve"> : </w:t>
-      </w:r>
-      <w:r>
-        <w:t>{&lt;Identifier&gt;|&lt;start&gt;|&lt;end&gt;}</w:t>
-      </w:r>
-      <w:r>
-        <w:rPr>
-          <w:b/>
-        </w:rPr>
-        <w:t xml:space="preserve"> ; </w:t>
-      </w:r>
       <w:bookmarkStart w:id="0" w:name="_GoBack"/>
       <w:bookmarkEnd w:id="0"/>
+    </w:p>
+    <w:p>
+      <w:pPr>
+        <w:spacing w:after="0"/>
+        <w:rPr>
+          <w:b/>
+        </w:rPr>
+      </w:pPr>
+      <w:r>
+        <w:t>&lt;attribute&gt; -&gt; &lt;Identifier&gt;</w:t>
+      </w:r>
+      <w:r>
+        <w:rPr>
+          <w:b/>
+        </w:rPr>
+        <w:t>:</w:t>
+      </w:r>
+      <w:r>
+        <w:t>&lt;expression&gt;</w:t>
+      </w:r>
+      <w:r>
+        <w:rPr>
+          <w:b/>
+        </w:rPr>
+        <w:t>;</w:t>
+      </w:r>
+      <w:r>
+        <w:rPr>
+          <w:b/>
+        </w:rPr>
+        <w:t xml:space="preserve"> </w:t>
+      </w:r>
+    </w:p>
+    <w:p>
+      <w:pPr>
+        <w:spacing w:after="0"/>
+      </w:pPr>
+      <w:r>
+        <w:t>&lt;expression&gt; -&gt; &lt;literal&gt; |</w:t>
+      </w:r>
+      <w:r>
+        <w:t xml:space="preserve"> </w:t>
+      </w:r>
+      <w:proofErr w:type="gramStart"/>
+      <w:r>
+        <w:rPr>
+          <w:b/>
+        </w:rPr>
+        <w:t>PLAYER.</w:t>
+      </w:r>
+      <w:r>
+        <w:t>&lt;</w:t>
+      </w:r>
+      <w:proofErr w:type="gramEnd"/>
+      <w:r>
+        <w:t>Identifier&gt;</w:t>
+      </w:r>
+      <w:r>
+        <w:t xml:space="preserve"> </w:t>
+      </w:r>
+      <w:r>
+        <w:t>|</w:t>
+      </w:r>
+      <w:r>
+        <w:t>&lt;</w:t>
+      </w:r>
+      <w:r>
+        <w:t>Identifier</w:t>
+      </w:r>
+      <w:r>
+        <w:t>&gt; |</w:t>
+      </w:r>
+      <w:r>
+        <w:rPr>
+          <w:b/>
+        </w:rPr>
+        <w:t>(</w:t>
+      </w:r>
+      <w:r>
+        <w:t>&lt;expression&gt;</w:t>
+      </w:r>
+      <w:r>
+        <w:rPr>
+          <w:b/>
+        </w:rPr>
+        <w:t>)</w:t>
+      </w:r>
+      <w:r>
+        <w:t xml:space="preserve"> </w:t>
+      </w:r>
+      <w:r>
+        <w:t xml:space="preserve">| </w:t>
+      </w:r>
+      <w:r>
+        <w:rPr>
+          <w:b/>
+        </w:rPr>
+        <w:t xml:space="preserve">- </w:t>
+      </w:r>
+      <w:r>
+        <w:t>&lt;expression&gt;</w:t>
+      </w:r>
+      <w:r>
+        <w:t>|</w:t>
+      </w:r>
+    </w:p>
+    <w:p>
+      <w:pPr>
+        <w:spacing w:after="0"/>
+        <w:ind w:firstLine="720"/>
+      </w:pPr>
+      <w:proofErr w:type="gramStart"/>
+      <w:r>
+        <w:rPr>
+          <w:b/>
+        </w:rPr>
+        <w:t>!</w:t>
+      </w:r>
+      <w:r>
+        <w:t>&lt;</w:t>
+      </w:r>
+      <w:proofErr w:type="gramEnd"/>
+      <w:r>
+        <w:t>expression&gt; | &lt;expression&gt;&lt;</w:t>
+      </w:r>
+      <w:proofErr w:type="spellStart"/>
+      <w:r>
+        <w:t>MultOp</w:t>
+      </w:r>
+      <w:proofErr w:type="spellEnd"/>
+      <w:r>
+        <w:t>&gt;&lt;expression&gt;|</w:t>
+      </w:r>
+      <w:r>
+        <w:t>&lt;expression&gt;&lt;</w:t>
+      </w:r>
+      <w:proofErr w:type="spellStart"/>
+      <w:r>
+        <w:t>Add</w:t>
+      </w:r>
+      <w:r>
+        <w:t>Op</w:t>
+      </w:r>
+      <w:proofErr w:type="spellEnd"/>
+      <w:r>
+        <w:t>&gt;&lt;expression&gt; |</w:t>
+      </w:r>
+    </w:p>
+    <w:p>
+      <w:pPr>
+        <w:spacing w:after="0"/>
+        <w:ind w:firstLine="720"/>
+      </w:pPr>
+      <w:r>
+        <w:t>&lt;expression&gt;&lt;</w:t>
+      </w:r>
+      <w:proofErr w:type="spellStart"/>
+      <w:r>
+        <w:t>Compare</w:t>
+      </w:r>
+      <w:r>
+        <w:t>Op</w:t>
+      </w:r>
+      <w:proofErr w:type="spellEnd"/>
+      <w:r>
+        <w:t>&gt;&lt;expression&gt; |&lt;expression&gt;&lt;</w:t>
+      </w:r>
+      <w:proofErr w:type="spellStart"/>
+      <w:r>
+        <w:t>Bool</w:t>
+      </w:r>
+      <w:r>
+        <w:t>Op</w:t>
+      </w:r>
+      <w:proofErr w:type="spellEnd"/>
+      <w:r>
+        <w:t xml:space="preserve">&gt;&lt;expression&gt; </w:t>
+      </w:r>
+    </w:p>
+    <w:p>
+      <w:pPr>
+        <w:spacing w:after="0"/>
+      </w:pPr>
+      <w:r>
+        <w:t>&lt;code&gt; -&gt; &lt;</w:t>
+      </w:r>
+      <w:proofErr w:type="spellStart"/>
+      <w:r>
+        <w:t>variableDeclaration</w:t>
+      </w:r>
+      <w:proofErr w:type="spellEnd"/>
+      <w:r>
+        <w:t>&gt; | &lt;assignment&gt;</w:t>
+      </w:r>
+    </w:p>
+    <w:p>
+      <w:pPr>
+        <w:spacing w:after="0"/>
+      </w:pPr>
+      <w:r>
+        <w:t>&lt;</w:t>
+      </w:r>
+      <w:proofErr w:type="spellStart"/>
+      <w:r>
+        <w:t>variableDeclaration</w:t>
+      </w:r>
+      <w:proofErr w:type="spellEnd"/>
+      <w:r>
+        <w:t xml:space="preserve">&gt; -&gt; </w:t>
+      </w:r>
+      <w:r>
+        <w:rPr>
+          <w:b/>
+        </w:rPr>
+        <w:t>var</w:t>
+      </w:r>
+      <w:r>
+        <w:t xml:space="preserve"> &lt;assignment&gt;</w:t>
+      </w:r>
+    </w:p>
+    <w:p>
+      <w:pPr>
+        <w:spacing w:after="0"/>
+        <w:rPr>
+          <w:b/>
+        </w:rPr>
+      </w:pPr>
+      <w:r>
+        <w:t xml:space="preserve">&lt;assignment&gt; -&gt; &lt;Identifier&gt; </w:t>
+      </w:r>
+      <w:r>
+        <w:rPr>
+          <w:b/>
+        </w:rPr>
+        <w:t>=</w:t>
+      </w:r>
+      <w:r>
+        <w:t xml:space="preserve"> &lt;expression</w:t>
+      </w:r>
+      <w:proofErr w:type="gramStart"/>
+      <w:r>
+        <w:t xml:space="preserve">&gt; </w:t>
+      </w:r>
+      <w:r>
+        <w:rPr>
+          <w:b/>
+        </w:rPr>
+        <w:t>;</w:t>
+      </w:r>
+      <w:proofErr w:type="gramEnd"/>
+    </w:p>
+    <w:p>
+      <w:pPr>
+        <w:spacing w:after="0"/>
+      </w:pPr>
+      <w:r>
+        <w:t>&lt;story&gt; -&gt; &lt;start&gt;&lt;scene&gt;*&lt;end&gt;</w:t>
+      </w:r>
+    </w:p>
+    <w:p>
+      <w:pPr>
+        <w:spacing w:after="0"/>
+        <w:rPr>
+          <w:b/>
+        </w:rPr>
+      </w:pPr>
+      <w:r>
+        <w:t xml:space="preserve">&lt;start&gt; -&gt; </w:t>
+      </w:r>
+      <w:r>
+        <w:rPr>
+          <w:b/>
+        </w:rPr>
+        <w:t>SCENE START {</w:t>
+      </w:r>
+      <w:r>
+        <w:t>&lt;write&gt;{&lt;choices&gt;|&lt;</w:t>
+      </w:r>
+      <w:proofErr w:type="spellStart"/>
+      <w:r>
+        <w:t>goTo</w:t>
+      </w:r>
+      <w:proofErr w:type="spellEnd"/>
+      <w:r>
+        <w:t>&gt;}</w:t>
+      </w:r>
+      <w:r>
+        <w:rPr>
+          <w:b/>
+        </w:rPr>
+        <w:t>}</w:t>
+      </w:r>
+    </w:p>
+    <w:p>
+      <w:pPr>
+        <w:spacing w:after="0"/>
+        <w:rPr>
+          <w:b/>
+        </w:rPr>
+      </w:pPr>
+      <w:r>
+        <w:t xml:space="preserve">&lt;end&gt; -&gt; </w:t>
+      </w:r>
+      <w:r>
+        <w:rPr>
+          <w:b/>
+        </w:rPr>
+        <w:t>SCENE END {</w:t>
+      </w:r>
+      <w:r>
+        <w:t>&lt;write&gt;</w:t>
+      </w:r>
+      <w:r>
+        <w:rPr>
+          <w:b/>
+        </w:rPr>
+        <w:t>}</w:t>
+      </w:r>
+    </w:p>
+    <w:p>
+      <w:pPr>
+        <w:spacing w:after="0"/>
+        <w:rPr>
+          <w:b/>
+        </w:rPr>
+      </w:pPr>
+      <w:r>
+        <w:t xml:space="preserve">&lt;scene&gt; -&gt; </w:t>
+      </w:r>
+      <w:r>
+        <w:rPr>
+          <w:b/>
+        </w:rPr>
+        <w:t>SCENE</w:t>
+      </w:r>
+      <w:r>
+        <w:t xml:space="preserve"> &lt;Identifier&gt; </w:t>
+      </w:r>
+      <w:r>
+        <w:rPr>
+          <w:b/>
+        </w:rPr>
+        <w:t>{</w:t>
+      </w:r>
+      <w:r>
+        <w:t>&lt;write&gt;{&lt;choices&gt;|&lt;</w:t>
+      </w:r>
+      <w:proofErr w:type="spellStart"/>
+      <w:r>
+        <w:t>go</w:t>
+      </w:r>
+      <w:r>
+        <w:t>T</w:t>
+      </w:r>
+      <w:r>
+        <w:t>o</w:t>
+      </w:r>
+      <w:proofErr w:type="spellEnd"/>
+      <w:r>
+        <w:t>&gt;}</w:t>
+      </w:r>
+      <w:r>
+        <w:rPr>
+          <w:b/>
+        </w:rPr>
+        <w:t>}</w:t>
+      </w:r>
+    </w:p>
+    <w:p>
+      <w:pPr>
+        <w:spacing w:after="0"/>
+        <w:rPr>
+          <w:b/>
+        </w:rPr>
+      </w:pPr>
+      <w:r>
+        <w:t xml:space="preserve">&lt;write&gt; -&gt; </w:t>
+      </w:r>
+      <w:proofErr w:type="gramStart"/>
+      <w:r>
+        <w:rPr>
+          <w:b/>
+        </w:rPr>
+        <w:t>write</w:t>
+      </w:r>
+      <w:r>
+        <w:t xml:space="preserve"> </w:t>
+      </w:r>
+      <w:r>
+        <w:rPr>
+          <w:b/>
+        </w:rPr>
+        <w:t>:</w:t>
+      </w:r>
+      <w:proofErr w:type="gramEnd"/>
+      <w:r>
+        <w:t xml:space="preserve"> &lt;expression&gt; </w:t>
+      </w:r>
+      <w:r>
+        <w:rPr>
+          <w:b/>
+        </w:rPr>
+        <w:t>;</w:t>
+      </w:r>
+    </w:p>
+    <w:p>
+      <w:pPr>
+        <w:spacing w:after="0"/>
+      </w:pPr>
+      <w:r>
+        <w:t xml:space="preserve">&lt;choices&gt; -&gt; </w:t>
+      </w:r>
+      <w:r>
+        <w:rPr>
+          <w:b/>
+        </w:rPr>
+        <w:t>choices{</w:t>
+      </w:r>
+      <w:r>
+        <w:t>&lt;choice&gt;+</w:t>
+      </w:r>
+      <w:r>
+        <w:rPr>
+          <w:b/>
+        </w:rPr>
+        <w:t>}</w:t>
+      </w:r>
+    </w:p>
+    <w:p>
+      <w:pPr>
+        <w:spacing w:after="0"/>
+        <w:rPr>
+          <w:b/>
+        </w:rPr>
+      </w:pPr>
+      <w:r>
+        <w:t>&lt;choice&gt; -&gt; &lt;</w:t>
+      </w:r>
+      <w:r>
+        <w:t>Identifier</w:t>
+      </w:r>
+      <w:r>
+        <w:t>&gt;</w:t>
+      </w:r>
+      <w:r>
+        <w:rPr>
+          <w:b/>
+        </w:rPr>
+        <w:t>{</w:t>
+      </w:r>
+      <w:r>
+        <w:t>&lt;</w:t>
+      </w:r>
+      <w:proofErr w:type="spellStart"/>
+      <w:r>
+        <w:t>choiceText</w:t>
+      </w:r>
+      <w:proofErr w:type="spellEnd"/>
+      <w:r>
+        <w:t>&gt; &lt;</w:t>
+      </w:r>
+      <w:proofErr w:type="spellStart"/>
+      <w:r>
+        <w:t>goTo</w:t>
+      </w:r>
+      <w:proofErr w:type="spellEnd"/>
+      <w:r>
+        <w:t>&gt;</w:t>
+      </w:r>
+      <w:r>
+        <w:rPr>
+          <w:b/>
+        </w:rPr>
+        <w:t>}</w:t>
+      </w:r>
+    </w:p>
+    <w:p>
+      <w:pPr>
+        <w:spacing w:after="0"/>
+        <w:rPr>
+          <w:b/>
+        </w:rPr>
+      </w:pPr>
+      <w:r>
+        <w:t>&lt;</w:t>
+      </w:r>
+      <w:proofErr w:type="spellStart"/>
+      <w:r>
+        <w:t>choiceText</w:t>
+      </w:r>
+      <w:proofErr w:type="spellEnd"/>
+      <w:r>
+        <w:t xml:space="preserve">&gt; -&gt; </w:t>
+      </w:r>
+      <w:proofErr w:type="gramStart"/>
+      <w:r>
+        <w:rPr>
+          <w:b/>
+        </w:rPr>
+        <w:t>text :</w:t>
+      </w:r>
+      <w:proofErr w:type="gramEnd"/>
+      <w:r>
+        <w:rPr>
+          <w:b/>
+        </w:rPr>
+        <w:t xml:space="preserve"> </w:t>
+      </w:r>
+      <w:r>
+        <w:t>&lt;expression&gt;</w:t>
+      </w:r>
+      <w:r>
+        <w:rPr>
+          <w:b/>
+        </w:rPr>
+        <w:t xml:space="preserve"> ;</w:t>
+      </w:r>
+    </w:p>
+    <w:p>
+      <w:pPr>
+        <w:spacing w:after="0"/>
+      </w:pPr>
+      <w:r>
+        <w:t>&lt;</w:t>
+      </w:r>
+      <w:proofErr w:type="spellStart"/>
+      <w:r>
+        <w:t>goTo</w:t>
+      </w:r>
+      <w:proofErr w:type="spellEnd"/>
+      <w:r>
+        <w:t xml:space="preserve">&gt; -&gt; </w:t>
+      </w:r>
+      <w:proofErr w:type="spellStart"/>
+      <w:proofErr w:type="gramStart"/>
+      <w:r>
+        <w:rPr>
+          <w:b/>
+        </w:rPr>
+        <w:t>goto</w:t>
+      </w:r>
+      <w:proofErr w:type="spellEnd"/>
+      <w:r>
+        <w:rPr>
+          <w:b/>
+        </w:rPr>
+        <w:t xml:space="preserve"> :</w:t>
+      </w:r>
+      <w:proofErr w:type="gramEnd"/>
+      <w:r>
+        <w:rPr>
+          <w:b/>
+        </w:rPr>
+        <w:t xml:space="preserve"> </w:t>
+      </w:r>
+      <w:r>
+        <w:t>{&lt;Identifier&gt;|&lt;start&gt;|&lt;end&gt;}</w:t>
+      </w:r>
+      <w:r>
+        <w:rPr>
+          <w:b/>
+        </w:rPr>
+        <w:t xml:space="preserve"> ; </w:t>
+      </w:r>
     </w:p>
     <w:p>
       <w:pPr>

</xml_diff>